<commit_message>
fixed typo in v's name. note about separate theses.
</commit_message>
<xml_diff>
--- a/description/Automatic Monitoring of Web Services.docx
+++ b/description/Automatic Monitoring of Web Services.docx
@@ -495,8 +495,6 @@
         </w:rPr>
         <w:t xml:space="preserve">the Automatic </w:t>
       </w:r>
-      <w:bookmarkStart w:id="0" w:name="_GoBack"/>
-      <w:bookmarkEnd w:id="0"/>
       <w:r>
         <w:rPr>
           <w:b/>
@@ -572,14 +570,34 @@
         </w:rPr>
         <w:t xml:space="preserve"> </w:t>
       </w:r>
-      <w:r>
-        <w:rPr>
-          <w:b/>
-          <w:sz w:val="22"/>
-          <w:szCs w:val="22"/>
-        </w:rPr>
-        <w:t>Mircea Lungu</w:t>
-      </w:r>
+      <w:proofErr w:type="spellStart"/>
+      <w:r>
+        <w:rPr>
+          <w:b/>
+          <w:sz w:val="22"/>
+          <w:szCs w:val="22"/>
+        </w:rPr>
+        <w:t>Mircea</w:t>
+      </w:r>
+      <w:proofErr w:type="spellEnd"/>
+      <w:r>
+        <w:rPr>
+          <w:b/>
+          <w:sz w:val="22"/>
+          <w:szCs w:val="22"/>
+        </w:rPr>
+        <w:t xml:space="preserve"> </w:t>
+      </w:r>
+      <w:proofErr w:type="spellStart"/>
+      <w:r>
+        <w:rPr>
+          <w:b/>
+          <w:sz w:val="22"/>
+          <w:szCs w:val="22"/>
+        </w:rPr>
+        <w:t>Lungu</w:t>
+      </w:r>
+      <w:proofErr w:type="spellEnd"/>
       <w:r>
         <w:rPr>
           <w:b/>
@@ -613,22 +631,46 @@
         </w:rPr>
         <w:t xml:space="preserve"> </w:t>
       </w:r>
-      <w:r>
-        <w:rPr>
-          <w:b/>
-          <w:sz w:val="22"/>
-          <w:szCs w:val="22"/>
-        </w:rPr>
-        <w:t>Vassilios Andrikopulos</w:t>
-      </w:r>
-      <w:r>
-        <w:rPr>
-          <w:b/>
-          <w:sz w:val="22"/>
-          <w:szCs w:val="22"/>
-        </w:rPr>
-        <w:br/>
-      </w:r>
+      <w:proofErr w:type="spellStart"/>
+      <w:r>
+        <w:rPr>
+          <w:b/>
+          <w:bCs/>
+          <w:sz w:val="22"/>
+          <w:szCs w:val="22"/>
+        </w:rPr>
+        <w:t>Vasilios</w:t>
+      </w:r>
+      <w:proofErr w:type="spellEnd"/>
+      <w:r>
+        <w:rPr>
+          <w:b/>
+          <w:bCs/>
+          <w:sz w:val="22"/>
+          <w:szCs w:val="22"/>
+        </w:rPr>
+        <w:t xml:space="preserve"> </w:t>
+      </w:r>
+      <w:proofErr w:type="spellStart"/>
+      <w:r>
+        <w:rPr>
+          <w:b/>
+          <w:bCs/>
+          <w:sz w:val="22"/>
+          <w:szCs w:val="22"/>
+        </w:rPr>
+        <w:t>Andrikopoulos</w:t>
+      </w:r>
+      <w:proofErr w:type="spellEnd"/>
+    </w:p>
+    <w:p>
+      <w:pPr>
+        <w:rPr>
+          <w:b/>
+          <w:sz w:val="22"/>
+          <w:szCs w:val="22"/>
+        </w:rPr>
+      </w:pPr>
       <w:r>
         <w:rPr>
           <w:b/>
@@ -741,7 +783,23 @@
           <w:sz w:val="22"/>
           <w:szCs w:val="22"/>
         </w:rPr>
-        <w:t xml:space="preserve">“The web is the only true object oriented system”, says Alan Kay, the inventor of object oriented programming. This because the service oriented architecture of the web embodies the early ideas of the OO paradigm much better than the way it has been implemented in the mainstream programming languages. Indeed, the web becomes increasingly </w:t>
+        <w:t xml:space="preserve">“The web is the only true object oriented system”, says Alan Kay, the inventor of </w:t>
+      </w:r>
+      <w:proofErr w:type="gramStart"/>
+      <w:r>
+        <w:rPr>
+          <w:sz w:val="22"/>
+          <w:szCs w:val="22"/>
+        </w:rPr>
+        <w:t>object oriented</w:t>
+      </w:r>
+      <w:proofErr w:type="gramEnd"/>
+      <w:r>
+        <w:rPr>
+          <w:sz w:val="22"/>
+          <w:szCs w:val="22"/>
+        </w:rPr>
+        <w:t xml:space="preserve"> programming. This because the service oriented architecture of the web embodies the early ideas of the OO paradigm much better than the way it has been implemented in the mainstream programming languages. Indeed, the web becomes increasingly </w:t>
       </w:r>
       <w:r>
         <w:rPr>
@@ -935,7 +993,23 @@
           <w:sz w:val="22"/>
           <w:szCs w:val="22"/>
         </w:rPr>
-        <w:t xml:space="preserve">Finally, since these problems are problems that every service developer will encounter and since there is no existing off-the-shelf solution for Python, the goal of this thesis, is to implement such a service. Moreover, to make it really easy to use, the students will research a way of automatically generating a dashboard for an existing service that involves the minimal effort from the part of the service developers. </w:t>
+        <w:t xml:space="preserve">Finally, since these problems are problems that every service developer will encounter and since there is no existing off-the-shelf solution for Python, the goal of this </w:t>
+      </w:r>
+      <w:proofErr w:type="gramStart"/>
+      <w:r>
+        <w:rPr>
+          <w:sz w:val="22"/>
+          <w:szCs w:val="22"/>
+        </w:rPr>
+        <w:t>thesis,</w:t>
+      </w:r>
+      <w:proofErr w:type="gramEnd"/>
+      <w:r>
+        <w:rPr>
+          <w:sz w:val="22"/>
+          <w:szCs w:val="22"/>
+        </w:rPr>
+        <w:t xml:space="preserve"> is to implement such a service. Moreover, to make it really easy to use, the students will research a way of automatically generating a dashboard for an existing service that involves the minimal effort from the part of the service developers. </w:t>
       </w:r>
     </w:p>
     <w:p>
@@ -1050,14 +1124,25 @@
         </w:rPr>
         <w:t xml:space="preserve">- As a validation, the endpoints deploy the infrastructure on </w:t>
       </w:r>
-      <w:r>
-        <w:rPr>
-          <w:rFonts w:ascii="Cambria" w:hAnsi="Cambria" w:cs="Times New Roman"/>
-          <w:color w:val="000000"/>
-          <w:sz w:val="22"/>
-          <w:szCs w:val="22"/>
-        </w:rPr>
-        <w:t>Zeeguu, a research project</w:t>
+      <w:proofErr w:type="spellStart"/>
+      <w:r>
+        <w:rPr>
+          <w:rFonts w:ascii="Cambria" w:hAnsi="Cambria" w:cs="Times New Roman"/>
+          <w:color w:val="000000"/>
+          <w:sz w:val="22"/>
+          <w:szCs w:val="22"/>
+        </w:rPr>
+        <w:t>Zeeguu</w:t>
+      </w:r>
+      <w:proofErr w:type="spellEnd"/>
+      <w:r>
+        <w:rPr>
+          <w:rFonts w:ascii="Cambria" w:hAnsi="Cambria" w:cs="Times New Roman"/>
+          <w:color w:val="000000"/>
+          <w:sz w:val="22"/>
+          <w:szCs w:val="22"/>
+        </w:rPr>
+        <w:t>, a research project</w:t>
       </w:r>
       <w:r>
         <w:rPr>
@@ -1068,6 +1153,7 @@
         </w:rPr>
         <w:t xml:space="preserve"> developed within </w:t>
       </w:r>
+      <w:proofErr w:type="gramStart"/>
       <w:r>
         <w:rPr>
           <w:sz w:val="22"/>
@@ -1080,7 +1166,15 @@
           <w:sz w:val="22"/>
           <w:szCs w:val="22"/>
         </w:rPr>
-        <w:t xml:space="preserve"> which provides </w:t>
+        <w:t xml:space="preserve"> which</w:t>
+      </w:r>
+      <w:proofErr w:type="gramEnd"/>
+      <w:r>
+        <w:rPr>
+          <w:sz w:val="22"/>
+          <w:szCs w:val="22"/>
+        </w:rPr>
+        <w:t xml:space="preserve"> provides </w:t>
       </w:r>
       <w:r>
         <w:rPr>
@@ -1411,7 +1505,27 @@
           <w:sz w:val="22"/>
           <w:szCs w:val="22"/>
         </w:rPr>
-        <w:t xml:space="preserve">the system by deploying it on the Zeeguu services. </w:t>
+        <w:t xml:space="preserve">the system by deploying it on the </w:t>
+      </w:r>
+      <w:proofErr w:type="spellStart"/>
+      <w:r>
+        <w:rPr>
+          <w:rFonts w:ascii="Cambria" w:hAnsi="Cambria" w:cs="Times New Roman"/>
+          <w:color w:val="000000"/>
+          <w:sz w:val="22"/>
+          <w:szCs w:val="22"/>
+        </w:rPr>
+        <w:t>Zeeguu</w:t>
+      </w:r>
+      <w:proofErr w:type="spellEnd"/>
+      <w:r>
+        <w:rPr>
+          <w:rFonts w:ascii="Cambria" w:hAnsi="Cambria" w:cs="Times New Roman"/>
+          <w:color w:val="000000"/>
+          <w:sz w:val="22"/>
+          <w:szCs w:val="22"/>
+        </w:rPr>
+        <w:t xml:space="preserve"> services. </w:t>
       </w:r>
     </w:p>
     <w:p>
@@ -1542,47 +1656,87 @@
       <w:pPr>
         <w:jc w:val="both"/>
         <w:rPr>
+          <w:rFonts w:ascii="Cambria" w:hAnsi="Cambria" w:cs="Times New Roman"/>
+          <w:color w:val="000000"/>
+          <w:sz w:val="22"/>
+          <w:szCs w:val="22"/>
+        </w:rPr>
+      </w:pPr>
+      <w:r>
+        <w:rPr>
+          <w:rFonts w:ascii="Cambria" w:hAnsi="Cambria" w:cs="Times New Roman"/>
+          <w:color w:val="000000"/>
+          <w:sz w:val="22"/>
+          <w:szCs w:val="22"/>
+        </w:rPr>
+        <w:t xml:space="preserve">The </w:t>
+      </w:r>
+      <w:r>
+        <w:rPr>
+          <w:rFonts w:ascii="Cambria" w:hAnsi="Cambria" w:cs="Times New Roman"/>
+          <w:color w:val="000000"/>
+          <w:sz w:val="22"/>
+          <w:szCs w:val="22"/>
+        </w:rPr>
+        <w:t>project is targeted at two students working</w:t>
+      </w:r>
+      <w:r>
+        <w:rPr>
+          <w:rFonts w:ascii="Cambria" w:hAnsi="Cambria" w:cs="Times New Roman"/>
+          <w:color w:val="000000"/>
+          <w:sz w:val="22"/>
+          <w:szCs w:val="22"/>
+        </w:rPr>
+        <w:t xml:space="preserve"> </w:t>
+      </w:r>
+      <w:r>
+        <w:rPr>
+          <w:rFonts w:ascii="Cambria" w:hAnsi="Cambria" w:cs="Times New Roman"/>
+          <w:color w:val="000000"/>
+          <w:sz w:val="22"/>
+          <w:szCs w:val="22"/>
+        </w:rPr>
+        <w:t xml:space="preserve">on complementary aspects: e.g. monitoring backend &amp; dashboard. Other divisions of labor could also be envisioned. </w:t>
+      </w:r>
+      <w:r>
+        <w:rPr>
+          <w:rFonts w:ascii="Cambria" w:hAnsi="Cambria" w:cs="Times New Roman"/>
+          <w:color w:val="000000"/>
+          <w:sz w:val="22"/>
+          <w:szCs w:val="22"/>
+        </w:rPr>
+        <w:t>Two</w:t>
+      </w:r>
+      <w:r>
+        <w:rPr>
+          <w:rFonts w:ascii="Cambria" w:hAnsi="Cambria" w:cs="Times New Roman"/>
+          <w:color w:val="000000"/>
+          <w:sz w:val="22"/>
+          <w:szCs w:val="22"/>
+        </w:rPr>
+        <w:t xml:space="preserve"> </w:t>
+      </w:r>
+      <w:bookmarkStart w:id="0" w:name="_GoBack"/>
+      <w:bookmarkEnd w:id="0"/>
+      <w:r>
+        <w:rPr>
+          <w:rFonts w:ascii="Cambria" w:hAnsi="Cambria" w:cs="Times New Roman"/>
+          <w:color w:val="000000"/>
+          <w:sz w:val="22"/>
+          <w:szCs w:val="22"/>
+        </w:rPr>
+        <w:t>independent theses will be submitted</w:t>
+      </w:r>
+    </w:p>
+    <w:p>
+      <w:pPr>
+        <w:jc w:val="both"/>
+        <w:rPr>
           <w:rFonts w:ascii="Times" w:hAnsi="Times" w:cs="Times New Roman"/>
           <w:sz w:val="20"/>
           <w:szCs w:val="20"/>
         </w:rPr>
       </w:pPr>
-      <w:r>
-        <w:rPr>
-          <w:rFonts w:ascii="Cambria" w:hAnsi="Cambria" w:cs="Times New Roman"/>
-          <w:color w:val="000000"/>
-          <w:sz w:val="22"/>
-          <w:szCs w:val="22"/>
-        </w:rPr>
-        <w:t xml:space="preserve">The </w:t>
-      </w:r>
-      <w:r>
-        <w:rPr>
-          <w:rFonts w:ascii="Cambria" w:hAnsi="Cambria" w:cs="Times New Roman"/>
-          <w:color w:val="000000"/>
-          <w:sz w:val="22"/>
-          <w:szCs w:val="22"/>
-        </w:rPr>
-        <w:t>project is targeted at two students working</w:t>
-      </w:r>
-      <w:r>
-        <w:rPr>
-          <w:rFonts w:ascii="Cambria" w:hAnsi="Cambria" w:cs="Times New Roman"/>
-          <w:color w:val="000000"/>
-          <w:sz w:val="22"/>
-          <w:szCs w:val="22"/>
-        </w:rPr>
-        <w:t xml:space="preserve"> </w:t>
-      </w:r>
-      <w:r>
-        <w:rPr>
-          <w:rFonts w:ascii="Cambria" w:hAnsi="Cambria" w:cs="Times New Roman"/>
-          <w:color w:val="000000"/>
-          <w:sz w:val="22"/>
-          <w:szCs w:val="22"/>
-        </w:rPr>
-        <w:t xml:space="preserve">on complementary aspects: e.g. monitoring backend &amp; dashboard. Other divisions of labor could also be envisioned. </w:t>
-      </w:r>
     </w:p>
     <w:p>
       <w:pPr>
@@ -1679,7 +1833,6 @@
           <w:sz w:val="22"/>
           <w:szCs w:val="22"/>
         </w:rPr>
-        <w:lastRenderedPageBreak/>
         <w:t>Validation as deployed system</w:t>
       </w:r>
     </w:p>
@@ -3506,7 +3659,6 @@
   <w:style w:type="character" w:default="1" w:styleId="DefaultParagraphFont">
     <w:name w:val="Default Paragraph Font"/>
     <w:uiPriority w:val="1"/>
-    <w:semiHidden/>
     <w:unhideWhenUsed/>
   </w:style>
   <w:style w:type="table" w:default="1" w:styleId="TableNormal">
@@ -3746,7 +3898,6 @@
   <w:style w:type="character" w:default="1" w:styleId="DefaultParagraphFont">
     <w:name w:val="Default Paragraph Font"/>
     <w:uiPriority w:val="1"/>
-    <w:semiHidden/>
     <w:unhideWhenUsed/>
   </w:style>
   <w:style w:type="table" w:default="1" w:styleId="TableNormal">
@@ -4152,7 +4303,7 @@
 </file>
 
 <file path=customXml/itemProps1.xml><?xml version="1.0" encoding="utf-8"?>
-<ds:datastoreItem xmlns:ds="http://schemas.openxmlformats.org/officeDocument/2006/customXml" ds:itemID="{C7B74155-DCC1-4F47-B851-66408B8331F8}">
+<ds:datastoreItem xmlns:ds="http://schemas.openxmlformats.org/officeDocument/2006/customXml" ds:itemID="{C8C0E73F-DCA2-9047-B878-69C26FA4848A}">
   <ds:schemaRefs>
     <ds:schemaRef ds:uri="http://schemas.openxmlformats.org/officeDocument/2006/bibliography"/>
   </ds:schemaRefs>

</xml_diff>